<commit_message>
add johans individual reflection week 2
</commit_message>
<xml_diff>
--- a/Individuella reflektioner/Johan.docx
+++ b/Individuella reflektioner/Johan.docx
@@ -245,6 +245,546 @@
         </w:rPr>
         <w:t>I will work on the frontend and check pull requests, suggesting changes and so forth.</w:t>
       </w:r>
+      <w:r>
+        <w:rPr>
+          <w:rFonts w:ascii="Calibri" w:hAnsi="Calibri" w:eastAsia="Calibri" w:cs="Calibri"/>
+          <w:noProof w:val="0"/>
+          <w:color w:val="2D3B45"/>
+          <w:sz w:val="24"/>
+          <w:szCs w:val="24"/>
+          <w:lang w:val="en-US"/>
+        </w:rPr>
+        <w:t xml:space="preserve"> I also made some epics this week.</w:t>
+      </w:r>
+    </w:p>
+    <w:p>
+      <w:pPr>
+        <w:pStyle w:val="Normal"/>
+        <w:rPr>
+          <w:rFonts w:ascii="Calibri" w:hAnsi="Calibri" w:eastAsia="Calibri" w:cs="Calibri"/>
+          <w:noProof w:val="0"/>
+          <w:color w:val="2D3B45"/>
+          <w:sz w:val="24"/>
+          <w:szCs w:val="24"/>
+          <w:lang w:val="en-US"/>
+        </w:rPr>
+      </w:pPr>
+    </w:p>
+    <w:p>
+      <w:r>
+        <w:rPr/>
+        <w:t>V2.</w:t>
+      </w:r>
+    </w:p>
+    <w:p>
+      <w:pPr>
+        <w:pStyle w:val="ListParagraph"/>
+        <w:numPr>
+          <w:ilvl w:val="0"/>
+          <w:numId w:val="1"/>
+        </w:numPr>
+        <w:rPr>
+          <w:rFonts w:ascii="Calibri" w:hAnsi="Calibri" w:eastAsia="Calibri" w:cs="Calibri" w:asciiTheme="minorAscii" w:hAnsiTheme="minorAscii" w:eastAsiaTheme="minorAscii" w:cstheme="minorAscii"/>
+          <w:color w:val="2D3B45"/>
+          <w:sz w:val="24"/>
+          <w:szCs w:val="24"/>
+        </w:rPr>
+      </w:pPr>
+      <w:r>
+        <w:rPr>
+          <w:rFonts w:ascii="Calibri" w:hAnsi="Calibri" w:eastAsia="Calibri" w:cs="Calibri"/>
+          <w:noProof w:val="0"/>
+          <w:color w:val="2D3B45"/>
+          <w:sz w:val="24"/>
+          <w:szCs w:val="24"/>
+          <w:lang w:val="en-US"/>
+        </w:rPr>
+        <w:t>what do I want to learn or understand better?</w:t>
+      </w:r>
+    </w:p>
+    <w:p>
+      <w:pPr>
+        <w:pStyle w:val="ListParagraph"/>
+        <w:numPr>
+          <w:ilvl w:val="1"/>
+          <w:numId w:val="1"/>
+        </w:numPr>
+        <w:rPr>
+          <w:noProof w:val="0"/>
+          <w:color w:val="2D3B45"/>
+          <w:sz w:val="24"/>
+          <w:szCs w:val="24"/>
+          <w:lang w:val="en-US"/>
+        </w:rPr>
+      </w:pPr>
+      <w:r>
+        <w:rPr>
+          <w:rFonts w:ascii="Calibri" w:hAnsi="Calibri" w:eastAsia="Calibri" w:cs="Calibri"/>
+          <w:noProof w:val="0"/>
+          <w:color w:val="2D3B45"/>
+          <w:sz w:val="24"/>
+          <w:szCs w:val="24"/>
+          <w:lang w:val="en-US"/>
+        </w:rPr>
+        <w:t>This week I've been focusing on learning the agile workflow and reading up much about more advance git/</w:t>
+      </w:r>
+      <w:proofErr w:type="spellStart"/>
+      <w:r>
+        <w:rPr>
+          <w:rFonts w:ascii="Calibri" w:hAnsi="Calibri" w:eastAsia="Calibri" w:cs="Calibri"/>
+          <w:noProof w:val="0"/>
+          <w:color w:val="2D3B45"/>
+          <w:sz w:val="24"/>
+          <w:szCs w:val="24"/>
+          <w:lang w:val="en-US"/>
+        </w:rPr>
+        <w:t>github</w:t>
+      </w:r>
+      <w:proofErr w:type="spellEnd"/>
+      <w:r>
+        <w:rPr>
+          <w:rFonts w:ascii="Calibri" w:hAnsi="Calibri" w:eastAsia="Calibri" w:cs="Calibri"/>
+          <w:noProof w:val="0"/>
+          <w:color w:val="2D3B45"/>
+          <w:sz w:val="24"/>
+          <w:szCs w:val="24"/>
+          <w:lang w:val="en-US"/>
+        </w:rPr>
+        <w:t xml:space="preserve"> topics</w:t>
+      </w:r>
+    </w:p>
+    <w:p>
+      <w:pPr>
+        <w:pStyle w:val="ListParagraph"/>
+        <w:numPr>
+          <w:ilvl w:val="1"/>
+          <w:numId w:val="1"/>
+        </w:numPr>
+        <w:bidi w:val="0"/>
+        <w:spacing w:before="0" w:beforeAutospacing="off" w:after="0" w:afterAutospacing="off" w:line="259" w:lineRule="auto"/>
+        <w:ind w:right="0"/>
+        <w:jc w:val="left"/>
+        <w:rPr>
+          <w:noProof w:val="0"/>
+          <w:color w:val="2D3B45"/>
+          <w:sz w:val="24"/>
+          <w:szCs w:val="24"/>
+          <w:lang w:val="en-US"/>
+        </w:rPr>
+      </w:pPr>
+      <w:r>
+        <w:rPr>
+          <w:rFonts w:ascii="Calibri" w:hAnsi="Calibri" w:eastAsia="Calibri" w:cs="Calibri"/>
+          <w:noProof w:val="0"/>
+          <w:color w:val="2D3B45"/>
+          <w:sz w:val="24"/>
+          <w:szCs w:val="24"/>
+          <w:lang w:val="en-US"/>
+        </w:rPr>
+        <w:t xml:space="preserve">Next week I want to learn more about CI/CD, and about </w:t>
+      </w:r>
+      <w:r>
+        <w:rPr>
+          <w:rFonts w:ascii="Calibri" w:hAnsi="Calibri" w:eastAsia="Calibri" w:cs="Calibri"/>
+          <w:noProof w:val="0"/>
+          <w:color w:val="2D3B45"/>
+          <w:sz w:val="24"/>
+          <w:szCs w:val="24"/>
+          <w:lang w:val="en-US"/>
+        </w:rPr>
+        <w:t>the Context API in React</w:t>
+      </w:r>
+    </w:p>
+    <w:p>
+      <w:pPr>
+        <w:pStyle w:val="ListParagraph"/>
+        <w:numPr>
+          <w:ilvl w:val="0"/>
+          <w:numId w:val="1"/>
+        </w:numPr>
+        <w:rPr>
+          <w:rFonts w:ascii="Calibri" w:hAnsi="Calibri" w:eastAsia="Calibri" w:cs="Calibri" w:asciiTheme="minorAscii" w:hAnsiTheme="minorAscii" w:eastAsiaTheme="minorAscii" w:cstheme="minorAscii"/>
+          <w:color w:val="2D3B45"/>
+          <w:sz w:val="24"/>
+          <w:szCs w:val="24"/>
+        </w:rPr>
+      </w:pPr>
+      <w:r>
+        <w:rPr>
+          <w:rFonts w:ascii="Calibri" w:hAnsi="Calibri" w:eastAsia="Calibri" w:cs="Calibri"/>
+          <w:noProof w:val="0"/>
+          <w:color w:val="2D3B45"/>
+          <w:sz w:val="24"/>
+          <w:szCs w:val="24"/>
+          <w:lang w:val="en-US"/>
+        </w:rPr>
+        <w:t>how can I help someone else, or the entire team, to learn something new?</w:t>
+      </w:r>
+    </w:p>
+    <w:p>
+      <w:pPr>
+        <w:pStyle w:val="ListParagraph"/>
+        <w:numPr>
+          <w:ilvl w:val="1"/>
+          <w:numId w:val="1"/>
+        </w:numPr>
+        <w:rPr>
+          <w:rFonts w:ascii="Calibri" w:hAnsi="Calibri" w:eastAsia="Calibri" w:cs="Calibri" w:asciiTheme="minorAscii" w:hAnsiTheme="minorAscii" w:eastAsiaTheme="minorAscii" w:cstheme="minorAscii"/>
+          <w:noProof w:val="0"/>
+          <w:color w:val="2D3B45"/>
+          <w:sz w:val="24"/>
+          <w:szCs w:val="24"/>
+          <w:lang w:val="en-US"/>
+        </w:rPr>
+      </w:pPr>
+      <w:r>
+        <w:rPr>
+          <w:rFonts w:ascii="Calibri" w:hAnsi="Calibri" w:eastAsia="Calibri" w:cs="Calibri"/>
+          <w:noProof w:val="0"/>
+          <w:color w:val="2D3B45"/>
+          <w:sz w:val="24"/>
+          <w:szCs w:val="24"/>
+          <w:lang w:val="en-US"/>
+        </w:rPr>
+        <w:t xml:space="preserve">I’ve recommended several tutorials on React to the other working on the frontend and </w:t>
+      </w:r>
+      <w:r>
+        <w:rPr>
+          <w:rFonts w:ascii="Calibri" w:hAnsi="Calibri" w:eastAsia="Calibri" w:cs="Calibri"/>
+          <w:noProof w:val="0"/>
+          <w:color w:val="2D3B45"/>
+          <w:sz w:val="24"/>
+          <w:szCs w:val="24"/>
+          <w:lang w:val="en-US"/>
+        </w:rPr>
+        <w:t>helped</w:t>
+      </w:r>
+      <w:r>
+        <w:rPr>
+          <w:rFonts w:ascii="Calibri" w:hAnsi="Calibri" w:eastAsia="Calibri" w:cs="Calibri"/>
+          <w:noProof w:val="0"/>
+          <w:color w:val="2D3B45"/>
+          <w:sz w:val="24"/>
+          <w:szCs w:val="24"/>
+          <w:lang w:val="en-US"/>
+        </w:rPr>
+        <w:t xml:space="preserve"> with some small things</w:t>
+      </w:r>
+    </w:p>
+    <w:p>
+      <w:pPr>
+        <w:pStyle w:val="ListParagraph"/>
+        <w:numPr>
+          <w:ilvl w:val="1"/>
+          <w:numId w:val="1"/>
+        </w:numPr>
+        <w:rPr>
+          <w:rFonts w:ascii="Calibri" w:hAnsi="Calibri" w:eastAsia="Calibri" w:cs="Calibri" w:asciiTheme="minorAscii" w:hAnsiTheme="minorAscii" w:eastAsiaTheme="minorAscii" w:cstheme="minorAscii"/>
+          <w:noProof w:val="0"/>
+          <w:color w:val="2D3B45"/>
+          <w:sz w:val="24"/>
+          <w:szCs w:val="24"/>
+          <w:lang w:val="en-US"/>
+        </w:rPr>
+      </w:pPr>
+      <w:r>
+        <w:rPr>
+          <w:rFonts w:ascii="Calibri" w:hAnsi="Calibri" w:eastAsia="Calibri" w:cs="Calibri"/>
+          <w:noProof w:val="0"/>
+          <w:color w:val="2D3B45"/>
+          <w:sz w:val="24"/>
+          <w:szCs w:val="24"/>
+          <w:lang w:val="en-US"/>
+        </w:rPr>
+        <w:t>Next wee</w:t>
+      </w:r>
+      <w:r>
+        <w:rPr>
+          <w:rFonts w:ascii="Calibri" w:hAnsi="Calibri" w:eastAsia="Calibri" w:cs="Calibri"/>
+          <w:noProof w:val="0"/>
+          <w:color w:val="2D3B45"/>
+          <w:sz w:val="24"/>
+          <w:szCs w:val="24"/>
+          <w:lang w:val="en-US"/>
+        </w:rPr>
+        <w:t>k I will</w:t>
+      </w:r>
+      <w:r>
+        <w:rPr>
+          <w:rFonts w:ascii="Calibri" w:hAnsi="Calibri" w:eastAsia="Calibri" w:cs="Calibri"/>
+          <w:noProof w:val="0"/>
+          <w:color w:val="2D3B45"/>
+          <w:sz w:val="24"/>
+          <w:szCs w:val="24"/>
+          <w:lang w:val="en-US"/>
+        </w:rPr>
+        <w:t xml:space="preserve"> probably need to assist the others with React</w:t>
+      </w:r>
+    </w:p>
+    <w:p>
+      <w:pPr>
+        <w:pStyle w:val="ListParagraph"/>
+        <w:numPr>
+          <w:ilvl w:val="0"/>
+          <w:numId w:val="1"/>
+        </w:numPr>
+        <w:rPr>
+          <w:rFonts w:ascii="Calibri" w:hAnsi="Calibri" w:eastAsia="Calibri" w:cs="Calibri" w:asciiTheme="minorAscii" w:hAnsiTheme="minorAscii" w:eastAsiaTheme="minorAscii" w:cstheme="minorAscii"/>
+          <w:color w:val="2D3B45"/>
+          <w:sz w:val="24"/>
+          <w:szCs w:val="24"/>
+        </w:rPr>
+      </w:pPr>
+      <w:r>
+        <w:rPr>
+          <w:rFonts w:ascii="Calibri" w:hAnsi="Calibri" w:eastAsia="Calibri" w:cs="Calibri"/>
+          <w:noProof w:val="0"/>
+          <w:color w:val="2D3B45"/>
+          <w:sz w:val="24"/>
+          <w:szCs w:val="24"/>
+          <w:lang w:val="en-US"/>
+        </w:rPr>
+        <w:t>what is my contribution towards the team’s use of Scrum?</w:t>
+      </w:r>
+    </w:p>
+    <w:p>
+      <w:pPr>
+        <w:pStyle w:val="ListParagraph"/>
+        <w:numPr>
+          <w:ilvl w:val="1"/>
+          <w:numId w:val="1"/>
+        </w:numPr>
+        <w:rPr>
+          <w:rFonts w:ascii="Calibri" w:hAnsi="Calibri" w:eastAsia="Calibri" w:cs="Calibri" w:asciiTheme="minorAscii" w:hAnsiTheme="minorAscii" w:eastAsiaTheme="minorAscii" w:cstheme="minorAscii"/>
+          <w:noProof w:val="0"/>
+          <w:color w:val="2D3B45"/>
+          <w:sz w:val="24"/>
+          <w:szCs w:val="24"/>
+          <w:lang w:val="en-US"/>
+        </w:rPr>
+      </w:pPr>
+      <w:r>
+        <w:rPr>
+          <w:rFonts w:ascii="Calibri" w:hAnsi="Calibri" w:eastAsia="Calibri" w:cs="Calibri"/>
+          <w:noProof w:val="0"/>
+          <w:color w:val="2D3B45"/>
+          <w:sz w:val="24"/>
+          <w:szCs w:val="24"/>
+          <w:lang w:val="en-US"/>
+        </w:rPr>
+        <w:t>This week</w:t>
+      </w:r>
+      <w:r>
+        <w:rPr>
+          <w:rFonts w:ascii="Calibri" w:hAnsi="Calibri" w:eastAsia="Calibri" w:cs="Calibri"/>
+          <w:noProof w:val="0"/>
+          <w:color w:val="2D3B45"/>
+          <w:sz w:val="24"/>
+          <w:szCs w:val="24"/>
+          <w:lang w:val="en-US"/>
+        </w:rPr>
+        <w:t xml:space="preserve"> I've read up on the agile workflow and tried to recommend different things to do that I've read about, like the use of user stories and e</w:t>
+      </w:r>
+      <w:r>
+        <w:rPr>
+          <w:rFonts w:ascii="Calibri" w:hAnsi="Calibri" w:eastAsia="Calibri" w:cs="Calibri"/>
+          <w:noProof w:val="0"/>
+          <w:color w:val="2D3B45"/>
+          <w:sz w:val="24"/>
+          <w:szCs w:val="24"/>
+          <w:lang w:val="en-US"/>
+        </w:rPr>
+        <w:t>stimation</w:t>
+      </w:r>
+    </w:p>
+    <w:p>
+      <w:pPr>
+        <w:pStyle w:val="ListParagraph"/>
+        <w:numPr>
+          <w:ilvl w:val="1"/>
+          <w:numId w:val="1"/>
+        </w:numPr>
+        <w:rPr>
+          <w:rFonts w:ascii="Calibri" w:hAnsi="Calibri" w:eastAsia="Calibri" w:cs="Calibri" w:asciiTheme="minorAscii" w:hAnsiTheme="minorAscii" w:eastAsiaTheme="minorAscii" w:cstheme="minorAscii"/>
+          <w:noProof w:val="0"/>
+          <w:color w:val="2D3B45"/>
+          <w:sz w:val="24"/>
+          <w:szCs w:val="24"/>
+          <w:lang w:val="en-US"/>
+        </w:rPr>
+      </w:pPr>
+      <w:r>
+        <w:rPr>
+          <w:rFonts w:ascii="Calibri" w:hAnsi="Calibri" w:eastAsia="Calibri" w:cs="Calibri"/>
+          <w:noProof w:val="0"/>
+          <w:color w:val="2D3B45"/>
+          <w:sz w:val="24"/>
+          <w:szCs w:val="24"/>
+          <w:lang w:val="en-US"/>
+        </w:rPr>
+        <w:t>Next wee</w:t>
+      </w:r>
+      <w:r>
+        <w:rPr>
+          <w:rFonts w:ascii="Calibri" w:hAnsi="Calibri" w:eastAsia="Calibri" w:cs="Calibri"/>
+          <w:noProof w:val="0"/>
+          <w:color w:val="2D3B45"/>
+          <w:sz w:val="24"/>
+          <w:szCs w:val="24"/>
+          <w:lang w:val="en-US"/>
+        </w:rPr>
+        <w:t>k</w:t>
+      </w:r>
+      <w:r>
+        <w:rPr>
+          <w:rFonts w:ascii="Calibri" w:hAnsi="Calibri" w:eastAsia="Calibri" w:cs="Calibri"/>
+          <w:noProof w:val="0"/>
+          <w:color w:val="2D3B45"/>
+          <w:sz w:val="24"/>
+          <w:szCs w:val="24"/>
+          <w:lang w:val="en-US"/>
+        </w:rPr>
+        <w:t xml:space="preserve"> I will continue to share</w:t>
+      </w:r>
+    </w:p>
+    <w:p>
+      <w:pPr>
+        <w:pStyle w:val="ListParagraph"/>
+        <w:numPr>
+          <w:ilvl w:val="0"/>
+          <w:numId w:val="1"/>
+        </w:numPr>
+        <w:rPr>
+          <w:rFonts w:ascii="Calibri" w:hAnsi="Calibri" w:eastAsia="Calibri" w:cs="Calibri" w:asciiTheme="minorAscii" w:hAnsiTheme="minorAscii" w:eastAsiaTheme="minorAscii" w:cstheme="minorAscii"/>
+          <w:color w:val="2D3B45"/>
+          <w:sz w:val="24"/>
+          <w:szCs w:val="24"/>
+        </w:rPr>
+      </w:pPr>
+      <w:r>
+        <w:rPr>
+          <w:rFonts w:ascii="Calibri" w:hAnsi="Calibri" w:eastAsia="Calibri" w:cs="Calibri"/>
+          <w:noProof w:val="0"/>
+          <w:color w:val="2D3B45"/>
+          <w:sz w:val="24"/>
+          <w:szCs w:val="24"/>
+          <w:lang w:val="en-US"/>
+        </w:rPr>
+        <w:t>what is my contribution towards the team’s deliveries?</w:t>
+      </w:r>
+    </w:p>
+    <w:p>
+      <w:pPr>
+        <w:pStyle w:val="ListParagraph"/>
+        <w:numPr>
+          <w:ilvl w:val="1"/>
+          <w:numId w:val="1"/>
+        </w:numPr>
+        <w:rPr>
+          <w:rFonts w:ascii="Calibri" w:hAnsi="Calibri" w:eastAsia="Calibri" w:cs="Calibri" w:asciiTheme="minorAscii" w:hAnsiTheme="minorAscii" w:eastAsiaTheme="minorAscii" w:cstheme="minorAscii"/>
+          <w:noProof w:val="0"/>
+          <w:color w:val="2D3B45"/>
+          <w:sz w:val="24"/>
+          <w:szCs w:val="24"/>
+          <w:lang w:val="en-US"/>
+        </w:rPr>
+      </w:pPr>
+      <w:r>
+        <w:rPr>
+          <w:rFonts w:ascii="Calibri" w:hAnsi="Calibri" w:eastAsia="Calibri" w:cs="Calibri"/>
+          <w:noProof w:val="0"/>
+          <w:color w:val="2D3B45"/>
+          <w:sz w:val="24"/>
+          <w:szCs w:val="24"/>
+          <w:lang w:val="en-US"/>
+        </w:rPr>
+        <w:t>This week</w:t>
+      </w:r>
+      <w:r>
+        <w:rPr>
+          <w:rFonts w:ascii="Calibri" w:hAnsi="Calibri" w:eastAsia="Calibri" w:cs="Calibri"/>
+          <w:noProof w:val="0"/>
+          <w:color w:val="2D3B45"/>
+          <w:sz w:val="24"/>
+          <w:szCs w:val="24"/>
+          <w:lang w:val="en-US"/>
+        </w:rPr>
+        <w:t xml:space="preserve"> I did a part of the hello world user story, the frontend bit with a pull request and also updated the general rules on</w:t>
+      </w:r>
+      <w:r>
+        <w:rPr>
+          <w:rFonts w:ascii="Calibri" w:hAnsi="Calibri" w:eastAsia="Calibri" w:cs="Calibri"/>
+          <w:noProof w:val="0"/>
+          <w:color w:val="2D3B45"/>
+          <w:sz w:val="24"/>
+          <w:szCs w:val="24"/>
+          <w:lang w:val="en-US"/>
+        </w:rPr>
+        <w:t xml:space="preserve"> README.md</w:t>
+      </w:r>
+    </w:p>
+    <w:p>
+      <w:pPr>
+        <w:pStyle w:val="ListParagraph"/>
+        <w:numPr>
+          <w:ilvl w:val="1"/>
+          <w:numId w:val="1"/>
+        </w:numPr>
+        <w:rPr>
+          <w:rFonts w:ascii="Calibri" w:hAnsi="Calibri" w:eastAsia="Calibri" w:cs="Calibri" w:asciiTheme="minorAscii" w:hAnsiTheme="minorAscii" w:eastAsiaTheme="minorAscii" w:cstheme="minorAscii"/>
+          <w:noProof w:val="0"/>
+          <w:color w:val="2D3B45"/>
+          <w:sz w:val="24"/>
+          <w:szCs w:val="24"/>
+          <w:lang w:val="en-US"/>
+        </w:rPr>
+      </w:pPr>
+      <w:r>
+        <w:rPr>
+          <w:rFonts w:ascii="Calibri" w:hAnsi="Calibri" w:eastAsia="Calibri" w:cs="Calibri"/>
+          <w:noProof w:val="0"/>
+          <w:color w:val="2D3B45"/>
+          <w:sz w:val="24"/>
+          <w:szCs w:val="24"/>
+          <w:lang w:val="en-US"/>
+        </w:rPr>
+        <w:t>Next wee</w:t>
+      </w:r>
+      <w:r>
+        <w:rPr>
+          <w:rFonts w:ascii="Calibri" w:hAnsi="Calibri" w:eastAsia="Calibri" w:cs="Calibri"/>
+          <w:noProof w:val="0"/>
+          <w:color w:val="2D3B45"/>
+          <w:sz w:val="24"/>
+          <w:szCs w:val="24"/>
+          <w:lang w:val="en-US"/>
+        </w:rPr>
+        <w:t>k</w:t>
+      </w:r>
+      <w:r>
+        <w:rPr>
+          <w:rFonts w:ascii="Calibri" w:hAnsi="Calibri" w:eastAsia="Calibri" w:cs="Calibri"/>
+          <w:noProof w:val="0"/>
+          <w:color w:val="2D3B45"/>
+          <w:sz w:val="24"/>
+          <w:szCs w:val="24"/>
+          <w:lang w:val="en-US"/>
+        </w:rPr>
+        <w:t xml:space="preserve"> I will get the basic navigation done</w:t>
+      </w:r>
+    </w:p>
+    <w:p>
+      <w:pPr>
+        <w:pStyle w:val="Normal"/>
+        <w:rPr>
+          <w:rFonts w:ascii="Calibri" w:hAnsi="Calibri" w:eastAsia="Calibri" w:cs="Calibri"/>
+          <w:noProof w:val="0"/>
+          <w:color w:val="2D3B45"/>
+          <w:sz w:val="24"/>
+          <w:szCs w:val="24"/>
+          <w:lang w:val="en-US"/>
+        </w:rPr>
+      </w:pPr>
     </w:p>
     <w:p>
       <w:pPr>
@@ -1263,13 +1803,13 @@
 </file>
 
 <file path=customXml/itemProps1.xml><?xml version="1.0" encoding="utf-8"?>
-<ds:datastoreItem xmlns:ds="http://schemas.openxmlformats.org/officeDocument/2006/customXml" ds:itemID="{F570DF96-5C37-4C0A-B500-87875C8F726D}"/>
+<ds:datastoreItem xmlns:ds="http://schemas.openxmlformats.org/officeDocument/2006/customXml" ds:itemID="{03C08165-194F-4BAA-ADEE-BC5C27156F0C}"/>
 </file>
 
 <file path=customXml/itemProps2.xml><?xml version="1.0" encoding="utf-8"?>
-<ds:datastoreItem xmlns:ds="http://schemas.openxmlformats.org/officeDocument/2006/customXml" ds:itemID="{E33E88F6-14F4-433A-B334-A5AD62E933F8}"/>
+<ds:datastoreItem xmlns:ds="http://schemas.openxmlformats.org/officeDocument/2006/customXml" ds:itemID="{6D3F41F6-5506-463D-B12C-6CF3DE41EF1B}"/>
 </file>
 
 <file path=customXml/itemProps3.xml><?xml version="1.0" encoding="utf-8"?>
-<ds:datastoreItem xmlns:ds="http://schemas.openxmlformats.org/officeDocument/2006/customXml" ds:itemID="{DC7A5D51-A2A2-40A5-9E0D-0C53E729EA41}"/>
+<ds:datastoreItem xmlns:ds="http://schemas.openxmlformats.org/officeDocument/2006/customXml" ds:itemID="{F9FD1D8F-809C-4D6A-94C6-F7409F8F3FAD}"/>
 </file>
</xml_diff>